<commit_message>
add: Todos for implimentation
</commit_message>
<xml_diff>
--- a/docs/project/PRD.docx
+++ b/docs/project/PRD.docx
@@ -821,6 +821,26 @@
       <w:pPr>
         <w:pStyle w:val="ListParagraph"/>
         <w:numPr>
+          <w:ilvl w:val="2"/>
+          <w:numId w:val="3"/>
+        </w:numPr>
+        <w:rPr>
+          <w:sz w:val="28"/>
+          <w:szCs w:val="28"/>
+        </w:rPr>
+      </w:pPr>
+      <w:r>
+        <w:rPr>
+          <w:sz w:val="28"/>
+          <w:szCs w:val="28"/>
+        </w:rPr>
+        <w:t>Canvas</w:t>
+      </w:r>
+    </w:p>
+    <w:p>
+      <w:pPr>
+        <w:pStyle w:val="ListParagraph"/>
+        <w:numPr>
           <w:ilvl w:val="1"/>
           <w:numId w:val="3"/>
         </w:numPr>
@@ -855,86 +875,6 @@
           <w:szCs w:val="32"/>
         </w:rPr>
         <w:t>Algorithms flow chart</w:t>
-      </w:r>
-    </w:p>
-    <w:p>
-      <w:pPr>
-        <w:pStyle w:val="ListParagraph"/>
-        <w:numPr>
-          <w:ilvl w:val="1"/>
-          <w:numId w:val="3"/>
-        </w:numPr>
-        <w:rPr>
-          <w:sz w:val="32"/>
-          <w:szCs w:val="32"/>
-        </w:rPr>
-      </w:pPr>
-      <w:r>
-        <w:rPr>
-          <w:sz w:val="32"/>
-          <w:szCs w:val="32"/>
-        </w:rPr>
-        <w:t>Design pattern</w:t>
-      </w:r>
-    </w:p>
-    <w:p>
-      <w:pPr>
-        <w:pStyle w:val="ListParagraph"/>
-        <w:numPr>
-          <w:ilvl w:val="2"/>
-          <w:numId w:val="3"/>
-        </w:numPr>
-        <w:rPr>
-          <w:sz w:val="28"/>
-          <w:szCs w:val="28"/>
-        </w:rPr>
-      </w:pPr>
-      <w:r>
-        <w:rPr>
-          <w:sz w:val="28"/>
-          <w:szCs w:val="28"/>
-        </w:rPr>
-        <w:t>Strategy</w:t>
-      </w:r>
-    </w:p>
-    <w:p>
-      <w:pPr>
-        <w:pStyle w:val="ListParagraph"/>
-        <w:numPr>
-          <w:ilvl w:val="2"/>
-          <w:numId w:val="3"/>
-        </w:numPr>
-        <w:rPr>
-          <w:sz w:val="28"/>
-          <w:szCs w:val="28"/>
-        </w:rPr>
-      </w:pPr>
-      <w:r>
-        <w:rPr>
-          <w:sz w:val="28"/>
-          <w:szCs w:val="28"/>
-        </w:rPr>
-        <w:t>Façade</w:t>
-      </w:r>
-    </w:p>
-    <w:p>
-      <w:pPr>
-        <w:pStyle w:val="ListParagraph"/>
-        <w:numPr>
-          <w:ilvl w:val="2"/>
-          <w:numId w:val="3"/>
-        </w:numPr>
-        <w:rPr>
-          <w:sz w:val="28"/>
-          <w:szCs w:val="28"/>
-        </w:rPr>
-      </w:pPr>
-      <w:r>
-        <w:rPr>
-          <w:sz w:val="28"/>
-          <w:szCs w:val="28"/>
-        </w:rPr>
-        <w:t>Builder</w:t>
       </w:r>
     </w:p>
     <w:p>
@@ -949,13 +889,6 @@
           <w:szCs w:val="40"/>
         </w:rPr>
       </w:pPr>
-      <w:r>
-        <w:rPr>
-          <w:sz w:val="40"/>
-          <w:szCs w:val="40"/>
-        </w:rPr>
-        <w:t xml:space="preserve"> </w:t>
-      </w:r>
       <w:r>
         <w:rPr>
           <w:b/>

</xml_diff>